<commit_message>
Removing unneccessary code, filled out rubric
</commit_message>
<xml_diff>
--- a/Project 3 Rubric.docx
+++ b/Project 3 Rubric.docx
@@ -35,9 +35,9 @@
         <w:tblLook w:val="04A0" w:firstRow="1" w:lastRow="0" w:firstColumn="1" w:lastColumn="0" w:noHBand="0" w:noVBand="1"/>
       </w:tblPr>
       <w:tblGrid>
-        <w:gridCol w:w="8999"/>
+        <w:gridCol w:w="8884"/>
         <w:gridCol w:w="919"/>
-        <w:gridCol w:w="990"/>
+        <w:gridCol w:w="987"/>
       </w:tblGrid>
       <w:tr>
         <w:tc>
@@ -135,6 +135,9 @@
             <w:pPr>
               <w:jc w:val="center"/>
             </w:pPr>
+            <w:r>
+              <w:t>1</w:t>
+            </w:r>
           </w:p>
         </w:tc>
       </w:tr>
@@ -170,6 +173,9 @@
             <w:pPr>
               <w:jc w:val="center"/>
             </w:pPr>
+            <w:r>
+              <w:t>2</w:t>
+            </w:r>
           </w:p>
         </w:tc>
       </w:tr>
@@ -244,6 +250,9 @@
             <w:pPr>
               <w:jc w:val="center"/>
             </w:pPr>
+            <w:r>
+              <w:t>4</w:t>
+            </w:r>
           </w:p>
         </w:tc>
       </w:tr>
@@ -286,6 +295,9 @@
             <w:pPr>
               <w:jc w:val="center"/>
             </w:pPr>
+            <w:r>
+              <w:t>3</w:t>
+            </w:r>
           </w:p>
         </w:tc>
       </w:tr>
@@ -334,6 +346,9 @@
             <w:pPr>
               <w:jc w:val="center"/>
             </w:pPr>
+            <w:r>
+              <w:t>3</w:t>
+            </w:r>
           </w:p>
         </w:tc>
       </w:tr>
@@ -376,6 +391,9 @@
             <w:pPr>
               <w:jc w:val="center"/>
             </w:pPr>
+            <w:r>
+              <w:t>3</w:t>
+            </w:r>
           </w:p>
         </w:tc>
       </w:tr>
@@ -430,6 +448,9 @@
             <w:pPr>
               <w:jc w:val="center"/>
             </w:pPr>
+            <w:r>
+              <w:t>3</w:t>
+            </w:r>
           </w:p>
         </w:tc>
       </w:tr>
@@ -475,6 +496,9 @@
             <w:pPr>
               <w:jc w:val="center"/>
             </w:pPr>
+            <w:r>
+              <w:t>1</w:t>
+            </w:r>
           </w:p>
         </w:tc>
       </w:tr>
@@ -526,6 +550,9 @@
             <w:pPr>
               <w:jc w:val="center"/>
             </w:pPr>
+            <w:r>
+              <w:t>2</w:t>
+            </w:r>
           </w:p>
         </w:tc>
       </w:tr>
@@ -568,6 +595,9 @@
             <w:pPr>
               <w:jc w:val="center"/>
             </w:pPr>
+            <w:r>
+              <w:t>0</w:t>
+            </w:r>
           </w:p>
         </w:tc>
       </w:tr>
@@ -581,12 +611,7 @@
               <w:keepNext/>
             </w:pPr>
             <w:r>
-              <w:t>Is the coding style consistent?  Did the student use whitespace consistently (indenting consistently, dividing code sections consistently, using spa</w:t>
-            </w:r>
-            <w:bookmarkStart w:id="0" w:name="_GoBack"/>
-            <w:bookmarkEnd w:id="0"/>
-            <w:r>
-              <w:t>ces between operators consistently, etc.)?  Is the code sloppy or otherwise hard to read?  Too many comments?  Not enough comments?</w:t>
+              <w:t>Is the coding style consistent?  Did the student use whitespace consistently (indenting consistently, dividing code sections consistently, using spaces between operators consistently, etc.)?  Is the code sloppy or otherwise hard to read?  Too many comments?  Not enough comments?</w:t>
             </w:r>
           </w:p>
         </w:tc>
@@ -613,6 +638,9 @@
               <w:keepNext/>
               <w:jc w:val="center"/>
             </w:pPr>
+            <w:r>
+              <w:t>2</w:t>
+            </w:r>
           </w:p>
         </w:tc>
       </w:tr>
@@ -653,6 +681,9 @@
               <w:keepNext/>
               <w:jc w:val="center"/>
             </w:pPr>
+            <w:r>
+              <w:t>3</w:t>
+            </w:r>
           </w:p>
         </w:tc>
       </w:tr>
@@ -724,6 +755,9 @@
             <w:pPr>
               <w:jc w:val="center"/>
             </w:pPr>
+            <w:r>
+              <w:t>0</w:t>
+            </w:r>
           </w:p>
         </w:tc>
       </w:tr>
@@ -742,29 +776,8 @@
               <w:ind w:left="720"/>
             </w:pPr>
             <w:r>
-              <w:t xml:space="preserve">One problematic aspect could be, did you not follow the naming conventions I asked you to use when turning in this project, i.e. “Project 3 </w:t>
-            </w:r>
-            <w:proofErr w:type="spellStart"/>
-            <w:r>
-              <w:t>Lastname</w:t>
-            </w:r>
-            <w:proofErr w:type="spellEnd"/>
-            <w:r>
-              <w:t xml:space="preserve"> </w:t>
-            </w:r>
-            <w:proofErr w:type="spellStart"/>
-            <w:r>
-              <w:t>Firstname</w:t>
-            </w:r>
-            <w:proofErr w:type="spellEnd"/>
-            <w:r>
-              <w:t>” for the top-level folder.</w:t>
-            </w:r>
-          </w:p>
-          <w:p>
-            <w:pPr>
-              <w:ind w:left="720"/>
-            </w:pPr>
+              <w:t>Was unable to get the map view to show on non-plus sized iPhones or in portrait mode of iPhones. Tapping a place from the scripture content will only zoom to the pin on the map if the map is already showing.</w:t>
+            </w:r>
           </w:p>
         </w:tc>
         <w:tc>
@@ -785,6 +798,8 @@
             <w:pPr>
               <w:jc w:val="center"/>
             </w:pPr>
+            <w:bookmarkStart w:id="0" w:name="_GoBack"/>
+            <w:bookmarkEnd w:id="0"/>
           </w:p>
         </w:tc>
       </w:tr>
@@ -843,6 +858,9 @@
             <w:pPr>
               <w:jc w:val="center"/>
             </w:pPr>
+            <w:r>
+              <w:t>27</w:t>
+            </w:r>
           </w:p>
         </w:tc>
       </w:tr>
@@ -931,7 +949,13 @@
     </w:r>
     <w:r>
       <w:tab/>
-      <w:t>Name: ___________________________________</w:t>
+      <w:t>Name: _</w:t>
+    </w:r>
+    <w:r>
+      <w:t>McKay Palmer</w:t>
+    </w:r>
+    <w:r>
+      <w:t>__________________________________</w:t>
     </w:r>
   </w:p>
 </w:hdr>

</xml_diff>